<commit_message>
New translations facilitator_manual.docx (Malay)
</commit_message>
<xml_diff>
--- a/translations/facilitator_app_malaysia/ms/ms_facilitator_manual.docx
+++ b/translations/facilitator_app_malaysia/ms/ms_facilitator_manual.docx
@@ -16664,7 +16664,7 @@
         </w:rPr>
       </w:pPr>
       <w:r>
-        <w:t xml:space="preserve">Tonton semula video induksi dan dapatkan petua untuk menavigasi ParentText</w:t>
+        <w:t xml:space="preserve">Tonton semula video pengenalan dan dapatkan petua untuk menavigasi ParentText</w:t>
       </w:r>
     </w:p>
     <w:p>
@@ -16682,7 +16682,7 @@
         </w:rPr>
       </w:pPr>
       <w:r>
-        <w:t xml:space="preserve">Get help with navigating specific challenges in applying new skills</w:t>
+        <w:t xml:space="preserve">Dapatkan bantuan untuk menavigasi cabaran tertentu semasa menggunakan kemahiran baharu</w:t>
       </w:r>
     </w:p>
     <w:p>
@@ -16700,7 +16700,7 @@
         </w:rPr>
       </w:pPr>
       <w:r>
-        <w:t xml:space="preserve">I have an emergency and need immediate help.</w:t>
+        <w:t xml:space="preserve">Terdapat kecemasan dan saya memerlukan bantuan segera.</w:t>
       </w:r>
     </w:p>
     <w:p>
@@ -16711,7 +16711,7 @@
         <w:pStyle w:val="P68B1DB1-Normal9"/>
       </w:pPr>
       <w:r>
-        <w:t xml:space="preserve">→ Type HELP at any time to access resources and contact details in your community if you need assistance around family violence, sexual violence, mental health or other emergencies.</w:t>
+        <w:t xml:space="preserve">→ Taip HELP pada bila-bila masa untuk mengakses sumber dan maklumat hubungan komuniti anda jika anda memerlukan bantuan berkenaan keganasan rumah tangga, gangguan seksual, kesihatan mental atau kecemasan lain.</w:t>
       </w:r>
     </w:p>
     <w:p>
@@ -16728,7 +16728,7 @@
         </w:rPr>
       </w:pPr>
       <w:r>
-        <w:t xml:space="preserve">Ask the parents if they have any questions around using ParentText Chatbot </w:t>
+        <w:t xml:space="preserve">Tanya ibu bapa sekiranya mereka ada apa-apa soalan tentang cara menggunakan Bot Sembang ParentText </w:t>
       </w:r>
     </w:p>
     <w:p>
@@ -16741,7 +16741,7 @@
       <w:bookmarkStart w:colFirst="0" w:colLast="0" w:name="_tgemq8gars7x" w:id="52"/>
       <w:bookmarkEnd w:id="52"/>
       <w:r>
-        <w:t xml:space="preserve">Additional ground rules for ParentText </w:t>
+        <w:t xml:space="preserve">Peraturan asas tambahan ParentText </w:t>
       </w:r>
     </w:p>
     <w:p>
@@ -16759,16 +16759,16 @@
         <w:rPr>
           <w:b w:val="1"/>
         </w:rPr>
-        <w:t>Overview</w:t>
-      </w:r>
-    </w:p>
-    <w:p>
-      <w:pPr>
-        <w:spacing w:after="200" w:before="0" w:line="276" w:lineRule="auto"/>
-        <w:jc w:val="both"/>
-      </w:pPr>
-      <w:r>
-        <w:t xml:space="preserve">Now that participants understand how ParentText works, you can help them reflect on additional ground rules you can add to the list you created at the start of this session. </w:t>
+        <w:t xml:space="preserve">Gambaran Keseluruhan</w:t>
+      </w:r>
+    </w:p>
+    <w:p>
+      <w:pPr>
+        <w:spacing w:after="200" w:before="0" w:line="276" w:lineRule="auto"/>
+        <w:jc w:val="both"/>
+      </w:pPr>
+      <w:r>
+        <w:t xml:space="preserve">Anda boleh membantu ibu bapa untuk merenung peraturan asas tambahan yang anda boleh tambah ke senarai yang telah anda cipta pada awal sesi ini apabila ibu bapa sudah memahami fungsi ParentText. </w:t>
       </w:r>
     </w:p>
     <w:p>
@@ -16786,16 +16786,16 @@
         <w:rPr>
           <w:b w:val="1"/>
         </w:rPr>
-        <w:t>Instructions</w:t>
-      </w:r>
-    </w:p>
-    <w:p>
-      <w:pPr>
-        <w:spacing w:after="200" w:before="0" w:line="276" w:lineRule="auto"/>
-        <w:jc w:val="both"/>
-      </w:pPr>
-      <w:r>
-        <w:t xml:space="preserve">Ask participants:</w:t>
+        <w:t>Arahan</w:t>
+      </w:r>
+    </w:p>
+    <w:p>
+      <w:pPr>
+        <w:spacing w:after="200" w:before="0" w:line="276" w:lineRule="auto"/>
+        <w:jc w:val="both"/>
+      </w:pPr>
+      <w:r>
+        <w:t xml:space="preserve">Tanya peserta:</w:t>
       </w:r>
     </w:p>
     <w:p>
@@ -16812,7 +16812,7 @@
         </w:rPr>
       </w:pPr>
       <w:r>
-        <w:t xml:space="preserve">Should any ground rules be added to our list of ParentText ground rules? </w:t>
+        <w:t xml:space="preserve">Perlukah apa-apa peraturan asas ditambah ke senarai peraturan asas ParentText? </w:t>
       </w:r>
     </w:p>
     <w:p>
@@ -16826,7 +16826,7 @@
         <w:pStyle w:val="P68B1DB1-Normal6"/>
       </w:pPr>
       <w:r>
-        <w:t xml:space="preserve">    Additional rules can include: </w:t>
+        <w:t xml:space="preserve">    Peraturan tambahan mungkin termasuk: </w:t>
       </w:r>
     </w:p>
     <w:p>
@@ -16845,7 +16845,7 @@
         <w:pStyle w:val="P68B1DB1-Normal6"/>
       </w:pPr>
       <w:r>
-        <w:t xml:space="preserve">Commit to doing the suggested daily ParentText activities.</w:t>
+        <w:t xml:space="preserve">Komitmen untuk melakukan aktiviti harian yang dicadangkan oleh ParentText.</w:t>
       </w:r>
     </w:p>
     <w:p>
@@ -16864,7 +16864,7 @@
         <w:pStyle w:val="P68B1DB1-Normal6"/>
       </w:pPr>
       <w:r>
-        <w:t xml:space="preserve">Commit to completing one entire 5-minute Skill at a time, to keep ParentText from timing out.</w:t>
+        <w:t xml:space="preserve">Komitmen untuk menyelesaikan keseluruhan Kemahiran 5-minit pada satu-satu masa, bagi mengelakkan pemasaan ParentText tamat.</w:t>
       </w:r>
     </w:p>
     <w:p>
@@ -16883,7 +16883,7 @@
         <w:pStyle w:val="P68B1DB1-Normal6"/>
       </w:pPr>
       <w:r>
-        <w:t xml:space="preserve">Commit to completing all 3-5 Skills within a Goal before choosing the next Goal.  </w:t>
+        <w:t xml:space="preserve">Komitmen untuk menyelesaikan kesemua 3-5 Kemahiran dalam suatu Matlamat sebelum memilih Matlamat yang seterusnya.  </w:t>
       </w:r>
     </w:p>
     <w:p>
@@ -16902,7 +16902,7 @@
         <w:pStyle w:val="P68B1DB1-Normal6"/>
       </w:pPr>
       <w:r>
-        <w:t xml:space="preserve">Do the suggested home activities together with your child</w:t>
+        <w:t xml:space="preserve">Melakukan cadangan aktiviti di rumah bersama dengan anak anda</w:t>
         <w:br w:type="textWrapping"/>
       </w:r>
     </w:p>
@@ -16915,7 +16915,7 @@
       <w:bookmarkStart w:colFirst="0" w:colLast="0" w:name="_2zg3yhc510wm" w:id="53"/>
       <w:bookmarkEnd w:id="53"/>
       <w:r>
-        <w:t xml:space="preserve">Spending One-on-One Time with My Child (⏱️50 min)</w:t>
+        <w:t xml:space="preserve">Meluangkan Masa Bersama Seorang Dengan Seorang bersama Anak Saya (⏱️50 min)</w:t>
       </w:r>
     </w:p>
     <w:p>
@@ -16934,15 +16934,15 @@
         <w:t>💡</w:t>
       </w:r>
       <w:r>
-        <w:t>Overview</w:t>
-      </w:r>
-    </w:p>
-    <w:p>
-      <w:pPr>
-        <w:spacing w:after="200" w:before="0" w:line="276" w:lineRule="auto"/>
-      </w:pPr>
-      <w:r>
-        <w:t xml:space="preserve">Briefly introduce the main goal of the core lesson to the parents. You can say something like:</w:t>
+        <w:t xml:space="preserve">Gambaran Keseluruhan</w:t>
+      </w:r>
+    </w:p>
+    <w:p>
+      <w:pPr>
+        <w:spacing w:after="200" w:before="0" w:line="276" w:lineRule="auto"/>
+      </w:pPr>
+      <w:r>
+        <w:t xml:space="preserve">Memperkenalkan kepada ibu bapa matlamat utama pembelajaran teras secara ringkas. Anda boleh berkata sesuatu seperti:</w:t>
       </w:r>
     </w:p>
     <w:p>
@@ -16956,20 +16956,20 @@
         <w:jc w:val="center"/>
       </w:pPr>
       <w:r>
-        <w:t xml:space="preserve">“Today’s main goal in ParentText was to learn how we can build positive relationships with our children through One-on-One Time. Let’s look at a story…”</w:t>
-      </w:r>
-    </w:p>
-    <w:p>
-      <w:pPr>
-        <w:spacing w:after="200" w:before="0" w:line="276" w:lineRule="auto"/>
-      </w:pPr>
-    </w:p>
-    <w:p>
-      <w:pPr>
-        <w:spacing w:after="200" w:before="0" w:line="276" w:lineRule="auto"/>
-      </w:pPr>
-      <w:r>
-        <w:t xml:space="preserve">Then move on to the comics.</w:t>
+        <w:t xml:space="preserve">“Matlamat utama ParentText hari ini adalah untuk kita mempelajari cara kita boleh membina hubungan positif dengan anak kita melalui Masa Bersama Seorang Dengan Seorang. Mari kita lihat kisah ini..."</w:t>
+      </w:r>
+    </w:p>
+    <w:p>
+      <w:pPr>
+        <w:spacing w:after="200" w:before="0" w:line="276" w:lineRule="auto"/>
+      </w:pPr>
+    </w:p>
+    <w:p>
+      <w:pPr>
+        <w:spacing w:after="200" w:before="0" w:line="276" w:lineRule="auto"/>
+      </w:pPr>
+      <w:r>
+        <w:t xml:space="preserve">Kemudian teruskan ke komik.</w:t>
       </w:r>
     </w:p>
     <w:p>
@@ -16985,7 +16985,7 @@
       <w:bookmarkStart w:colFirst="0" w:colLast="0" w:name="_z8otdtbkyr6w" w:id="55"/>
       <w:bookmarkEnd w:id="55"/>
       <w:r>
-        <w:t xml:space="preserve">ParentText Comic (⏱️10 min) </w:t>
+        <w:t xml:space="preserve">Komik ParentText (⏱️10 min) </w:t>
       </w:r>
     </w:p>
     <w:p>
@@ -16998,16 +16998,16 @@
         <w:pStyle w:val="P68B1DB1-Normal2"/>
       </w:pPr>
       <w:r>
-        <w:t>💡Overview</w:t>
-      </w:r>
-    </w:p>
-    <w:p>
-      <w:pPr>
-        <w:spacing w:after="200" w:before="0" w:line="276" w:lineRule="auto"/>
-        <w:jc w:val="both"/>
-      </w:pPr>
-      <w:r>
-        <w:t xml:space="preserve">This comic is the same one parents received during in the ParentText activity. It introduces the main principles and how parents should One-on-One Time with their children. It shows a mother, Farah, spending One-on-One Time with her daughter, Mira.</w:t>
+        <w:t xml:space="preserve">💡Gambaran Keseluruhan</w:t>
+      </w:r>
+    </w:p>
+    <w:p>
+      <w:pPr>
+        <w:spacing w:after="200" w:before="0" w:line="276" w:lineRule="auto"/>
+        <w:jc w:val="both"/>
+      </w:pPr>
+      <w:r>
+        <w:t xml:space="preserve">Ini adalah komik yang sama yang diterima oleh ibu bapa semasa aktiviti ParentText. Ia memperkenalkan prinsip asas dan cara ibu bapa sepatutnya meluangkan Masa Bersama Seorang Dengan Seorang bersama anak mereka. Ia tentang Farah, seorang ibu, sedang meluangkan Masa Seorang Dengan Seorang bersama anak perempuannya, Mira.</w:t>
       </w:r>
     </w:p>
     <w:p>
@@ -17032,7 +17032,7 @@
         <w:pStyle w:val="P68B1DB1-Normal2"/>
       </w:pPr>
       <w:r>
-        <w:t xml:space="preserve">✏️Instructions </w:t>
+        <w:t xml:space="preserve">✏️Arahan </w:t>
       </w:r>
       <w:hyperlink r:id="rId22">
         <w:r>
@@ -17040,7 +17040,7 @@
             <w:color w:val="1155cc"/>
             <w:u w:val="single"/>
           </w:rPr>
-          <w:t xml:space="preserve">(Slide 11)</w:t>
+          <w:t xml:space="preserve">(Slaid 11)</w:t>
         </w:r>
       </w:hyperlink>
     </w:p>
@@ -17106,12 +17106,12 @@
                 <wp:inline distB="19050" distT="19050" distL="19050" distR="19050">
                   <wp:extent cx="2665563" cy="2157413"/>
                   <wp:effectExtent b="0" l="0" r="0" t="0"/>
-                  <wp:docPr id="5" name="image12.jpg"/>
+                  <wp:docPr id="5" name="imej12.jpg"/>
                   <a:graphic>
                     <a:graphicData uri="http://schemas.openxmlformats.org/drawingml/2006/picture">
                       <pic:pic>
                         <pic:nvPicPr>
-                          <pic:cNvPr id="0" name="image12.jpg"/>
+                          <pic:cNvPr id="0" name="imej12.jpg"/>
                           <pic:cNvPicPr preferRelativeResize="0"/>
                         </pic:nvPicPr>
                         <pic:blipFill>
@@ -17150,7 +17150,7 @@
                 <w:sz w:val="21"/>
                 <w:szCs w:val="21"/>
               </w:rPr>
-              <w:t xml:space="preserve">: I have 5 minutes of one-on-one time to spend with you, Mira. Apakah yang anda mahu lakukan?</w:t>
+              <w:t xml:space="preserve">: Ibu ada 5 minit untuk meluangkan masa bersama seorang dengan seorang bersama kamu, Mira. Apakah yang anda mahu lakukan?</w:t>
             </w:r>
           </w:p>
           <w:p>
@@ -17171,7 +17171,7 @@
               <w:t>Mira</w:t>
             </w:r>
             <w:r>
-              <w:t xml:space="preserve">: I want to play dress up!</w:t>
+              <w:t xml:space="preserve">: Saya nak main menggayakan pakaian!</w:t>
             </w:r>
           </w:p>
         </w:tc>
@@ -17205,12 +17205,12 @@
                 <wp:inline distB="19050" distT="19050" distL="19050" distR="19050">
                   <wp:extent cx="2669798" cy="2157413"/>
                   <wp:effectExtent b="0" l="0" r="0" t="0"/>
-                  <wp:docPr id="3" name="image14.jpg"/>
+                  <wp:docPr id="3" name="imej14.jpg"/>
                   <a:graphic>
                     <a:graphicData uri="http://schemas.openxmlformats.org/drawingml/2006/picture">
                       <pic:pic>
                         <pic:nvPicPr>
-                          <pic:cNvPr id="0" name="image14.jpg"/>
+                          <pic:cNvPr id="0" name="imej14.jpg"/>
                           <pic:cNvPicPr preferRelativeResize="0"/>
                         </pic:nvPicPr>
                         <pic:blipFill>
@@ -17241,7 +17241,7 @@
               <w:t>Mira</w:t>
             </w:r>
             <w:r>
-              <w:t xml:space="preserve">: Ibu, it’s for you.</w:t>
+              <w:t xml:space="preserve">: Ibu, ini untuk ibu.</w:t>
             </w:r>
           </w:p>
           <w:p>
@@ -17314,12 +17314,12 @@
                 <wp:inline distB="19050" distT="19050" distL="19050" distR="19050">
                   <wp:extent cx="2595563" cy="2269713"/>
                   <wp:effectExtent b="0" l="0" r="0" t="0"/>
-                  <wp:docPr id="12" name="image13.jpg"/>
+                  <wp:docPr id="12" name="imej13.jpg"/>
                   <a:graphic>
                     <a:graphicData uri="http://schemas.openxmlformats.org/drawingml/2006/picture">
                       <pic:pic>
                         <pic:nvPicPr>
-                          <pic:cNvPr id="0" name="image13.jpg"/>
+                          <pic:cNvPr id="0" name="imej13.jpg"/>
                           <pic:cNvPicPr preferRelativeResize="0"/>
                         </pic:nvPicPr>
                         <pic:blipFill>
@@ -17382,12 +17382,12 @@
                 <wp:inline distB="19050" distT="19050" distL="19050" distR="19050">
                   <wp:extent cx="2589242" cy="2264186"/>
                   <wp:effectExtent b="0" l="0" r="0" t="0"/>
-                  <wp:docPr id="15" name="image11.jpg"/>
+                  <wp:docPr id="15" name="imej11.jpg"/>
                   <a:graphic>
                     <a:graphicData uri="http://schemas.openxmlformats.org/drawingml/2006/picture">
                       <pic:pic>
                         <pic:nvPicPr>
-                          <pic:cNvPr id="0" name="image11.jpg"/>
+                          <pic:cNvPr id="0" name="imej11.jpg"/>
                           <pic:cNvPicPr preferRelativeResize="0"/>
                         </pic:nvPicPr>
                         <pic:blipFill>
@@ -17583,7 +17583,7 @@
         <w:jc w:val="both"/>
       </w:pPr>
       <w:r>
-        <w:t xml:space="preserve">Ask the parents:</w:t>
+        <w:t xml:space="preserve">Tanya kepada ibu bapa:</w:t>
       </w:r>
     </w:p>
     <w:p>
@@ -17600,7 +17600,7 @@
         </w:rPr>
       </w:pPr>
       <w:r>
-        <w:t xml:space="preserve">How does the mother introduce One-on-One Time to Mira? What does she say to Mira? How long is One-on-One Time?</w:t>
+        <w:t xml:space="preserve">Bagaimanakah cara ibu memperkenalkan Masa Bersama Seorang Dengan Seorang kepada Mira? Apakah yang dikatakan oleh Ibu kepada Mira? Berapa lamakah masa untuk sesi Masa Seorang Dengan Seorang?</w:t>
       </w:r>
     </w:p>
     <w:p>
@@ -17614,7 +17614,7 @@
         <w:pStyle w:val="P68B1DB1-Normal6"/>
       </w:pPr>
       <w:r>
-        <w:t xml:space="preserve">(Possible answers from the parents: She says Mira’s name. She is at the same level as Mira. She is looking at Mira. She asks her what she wants to do. She allows Mira to choose the activity.)</w:t>
+        <w:t xml:space="preserve">(Jawapan yang mungkin diberikan oleh ibu bapa: Dia menyebut nama Mira. Dia duduk sama paras dengan Mira. Dia memandang Mira. Dia bertanya apa yang Mira mahu lakukan. Dia benarkan Mira untuk memilih aktiviti.)</w:t>
       </w:r>
     </w:p>
     <w:p>
@@ -17631,7 +17631,7 @@
         </w:rPr>
       </w:pPr>
       <w:r>
-        <w:t xml:space="preserve">How does Mira know how long is One-on-One Time? Why should the mother tell her how long One-on-One Time is?</w:t>
+        <w:t xml:space="preserve">Bagaimanakah Mira tahu tempoh untuk Masa Bersama Seorang Dengan Seorang? Mengapakah ibunya perlu beritahu Mira tempoh untuk Masa Bersama Seorang Dengan Seorang?</w:t>
       </w:r>
     </w:p>
     <w:p>
@@ -17642,16 +17642,16 @@
         <w:pStyle w:val="P68B1DB1-Normal6"/>
       </w:pPr>
       <w:r>
-        <w:t xml:space="preserve">(Possible answers from the parents: The mother tells her she has 5 minutes to spend with her. The mother might have other things to do).</w:t>
-      </w:r>
-    </w:p>
-    <w:p>
-      <w:pPr>
-        <w:spacing w:after="200" w:before="0" w:line="276" w:lineRule="auto"/>
-        <w:jc w:val="both"/>
-      </w:pPr>
-      <w:r>
-        <w:t xml:space="preserve">Blocks 2 to Block 3 also show how mother allows Mira to take the lead. Ask the parents:</w:t>
+        <w:t xml:space="preserve">(Jawapan yang mungkin diberikan oleh ibu bapa: Ibu memberitahu dia mempunyai masa selama 5 minit untuk diluangkan bersama Mira. Ibunya mungkin ada perkara lain untuk diuruskan).</w:t>
+      </w:r>
+    </w:p>
+    <w:p>
+      <w:pPr>
+        <w:spacing w:after="200" w:before="0" w:line="276" w:lineRule="auto"/>
+        <w:jc w:val="both"/>
+      </w:pPr>
+      <w:r>
+        <w:t xml:space="preserve">Blocks 2 to Block 3 also show how mother allows Mira to take the lead. Tanya kepada ibu bapa:</w:t>
       </w:r>
     </w:p>
     <w:p>
@@ -17682,7 +17682,7 @@
         <w:pStyle w:val="P68B1DB1-Normal6"/>
       </w:pPr>
       <w:r>
-        <w:t xml:space="preserve">(Possible answers from the parents: She is looking at Mira. She says her name).</w:t>
+        <w:t xml:space="preserve">(Jawapan yang mungkin diberikan oleh ibu bapa: Dia memandang Mira. She says her name).</w:t>
       </w:r>
     </w:p>
     <w:p>
@@ -17710,16 +17710,16 @@
         <w:pStyle w:val="P68B1DB1-Normal6"/>
       </w:pPr>
       <w:r>
-        <w:t xml:space="preserve">(Possible answers from the parents: She allows Mira to choose the activity. She accepts Mira’s proposals. She observes what Mira is doing. She sits back and lets Mira direct what happens in One-on-One Time).</w:t>
-      </w:r>
-    </w:p>
-    <w:p>
-      <w:pPr>
-        <w:spacing w:after="200" w:before="0" w:line="276" w:lineRule="auto"/>
-        <w:jc w:val="both"/>
-      </w:pPr>
-      <w:r>
-        <w:t xml:space="preserve">Block 3 also demonstrates how parents can use words to describe what their children are doing. Ask the parents:</w:t>
+        <w:t xml:space="preserve">(Jawapan yang mungkin diberikan oleh ibu bapa: Dia membenarkan Mira untuk memilih aktiviti. Dia menerima cadangan Mira. She observes what Mira is doing. She sits back and lets Mira direct what happens in One-on-One Time).</w:t>
+      </w:r>
+    </w:p>
+    <w:p>
+      <w:pPr>
+        <w:spacing w:after="200" w:before="0" w:line="276" w:lineRule="auto"/>
+        <w:jc w:val="both"/>
+      </w:pPr>
+      <w:r>
+        <w:t xml:space="preserve">Block 3 also demonstrates how parents can use words to describe what their children are doing. Tanya kepada ibu bapa:</w:t>
       </w:r>
     </w:p>
     <w:p>
@@ -17759,7 +17759,7 @@
         <w:jc w:val="both"/>
       </w:pPr>
       <w:r>
-        <w:t xml:space="preserve">Block 4 (and all of the other blocks) show how children might respond to spending One-on- One Time with their parents. Ask the parents:</w:t>
+        <w:t xml:space="preserve">Block 4 (and all of the other blocks) show how children might respond to spending One-on- One Time with their parents. Tanya kepada ibu bapa:</w:t>
       </w:r>
     </w:p>
     <w:p>
@@ -17787,7 +17787,7 @@
         <w:pStyle w:val="P68B1DB1-Normal6"/>
       </w:pPr>
       <w:r>
-        <w:t xml:space="preserve">(Possible answers from the parents: Mira is happy. She feels loved. She feels important. She feels appreciated. She feels confident. Mira feels close to her mother).</w:t>
+        <w:t xml:space="preserve">(Jawapan yang mungkin diberikan oleh ibu bapa: Mira gembira. Dia rasa disayangi. Dia rasa dirinya penting. Dia rasa dihargai. Dia rasa yakin. Mira rasa dirinya rapat dengan ibunya).</w:t>
       </w:r>
     </w:p>
     <w:tbl>
@@ -17825,7 +17825,7 @@
               <w:pStyle w:val="P68B1DB1-Normal4"/>
             </w:pPr>
             <w:r>
-              <w:t>⭐Note</w:t>
+              <w:t>⭐Catatan</w:t>
             </w:r>
           </w:p>
           <w:p>
@@ -17834,7 +17834,7 @@
               <w:jc w:val="both"/>
             </w:pPr>
             <w:r>
-              <w:t xml:space="preserve">Make sure that you use open-ended questions to help the parents answer these questions for themselves. Your job is to ask questions. The parents need to come up with the answers themselves!</w:t>
+              <w:t xml:space="preserve">Pastikan anda gunakan soalan terbuka bagi membantu ibu bapa untuk menjawab soalan ini sendiri. Tugas anda adalah untuk bertanya soalan. Ibu bapa perlu memikirkan jawapannya sendiri!</w:t>
             </w:r>
           </w:p>
         </w:tc>
@@ -17864,7 +17864,7 @@
       <w:bookmarkStart w:colFirst="0" w:colLast="0" w:name="_48uzgbn785hw" w:id="57"/>
       <w:bookmarkEnd w:id="57"/>
       <w:r>
-        <w:t xml:space="preserve">Discussion: One-On-One Time with Your Child (⏱️5 min) </w:t>
+        <w:t xml:space="preserve">Perbincangan: Masa Seorang Dengan Seorang bersama Anak Anda (⏱️5 min) </w:t>
       </w:r>
     </w:p>
     <w:p>
@@ -17882,7 +17882,7 @@
         <w:rPr>
           <w:b w:val="1"/>
         </w:rPr>
-        <w:t xml:space="preserve">Instructions </w:t>
+        <w:t xml:space="preserve">Arahan </w:t>
       </w:r>
       <w:hyperlink r:id="rId27">
         <w:r>
@@ -17891,7 +17891,7 @@
             <w:color w:val="1155cc"/>
             <w:u w:val="single"/>
           </w:rPr>
-          <w:t xml:space="preserve">(Slide 12) </w:t>
+          <w:t xml:space="preserve">(Slaid 12) </w:t>
         </w:r>
       </w:hyperlink>
     </w:p>
@@ -17901,7 +17901,7 @@
         <w:jc w:val="both"/>
       </w:pPr>
       <w:r>
-        <w:t xml:space="preserve">Lead participants in a group discussion about the benefits of spending One-on- One Time with their children. Useful questions include:</w:t>
+        <w:t xml:space="preserve">Pimpin peserta dalam perbincangan kumpulan tentang manfaat meluangkan Masa Bersama Seorang Dengan Seorang bersama anak mereka. Soalan yang berguna termasuk:</w:t>
       </w:r>
     </w:p>
     <w:p>
@@ -17918,7 +17918,7 @@
         </w:rPr>
       </w:pPr>
       <w:r>
-        <w:t xml:space="preserve">Why would you want to have a positive relationship with your child?</w:t>
+        <w:t xml:space="preserve">Mengapa anda inginkan hubungan positif dengan anak anda?</w:t>
       </w:r>
     </w:p>
     <w:p>
@@ -17935,7 +17935,7 @@
         </w:rPr>
       </w:pPr>
       <w:r>
-        <w:t xml:space="preserve">How would spending One-on-One Time help you develop a positive relationship with your child?</w:t>
+        <w:t xml:space="preserve">Bagaimana meluangkan Masa Bersama Seorang Dengan Seorang dapat membantu anda untuk menjalin hubungan positif dengan anak anda?</w:t>
       </w:r>
     </w:p>
     <w:p>
@@ -17952,7 +17952,7 @@
         </w:rPr>
       </w:pPr>
       <w:r>
-        <w:t xml:space="preserve">How would your child benefit from the One-on-One Time with you? What would s/he learn?</w:t>
+        <w:t xml:space="preserve">Apakah manfaat untuk anak anda apabila mereka meluangkan Masa Bersama Seorang Dengan Seorang dengan anda? Apakah yang akan dipelajari oleh mereka?</w:t>
       </w:r>
     </w:p>
     <w:p>
@@ -17965,7 +17965,7 @@
         <w:pStyle w:val="P68B1DB1-Normal6"/>
       </w:pPr>
       <w:r>
-        <w:t xml:space="preserve">Write down parents’ ideas, and praise them for sharing. </w:t>
+        <w:t xml:space="preserve">Tuliskan idea ibu bapa, dan puji mereka kerana berkongsi. </w:t>
       </w:r>
     </w:p>
     <w:p>
@@ -17979,7 +17979,7 @@
         <w:pStyle w:val="P68B1DB1-Normal2"/>
       </w:pPr>
       <w:r>
-        <w:t xml:space="preserve">Here are some benefits of spending one-on-one time with your child: </w:t>
+        <w:t xml:space="preserve">Berikut adalah manfaat meluangkan Masa Bersama Seorang Dengan Seorang bersama anak anda: </w:t>
       </w:r>
     </w:p>
     <w:p>
@@ -17996,7 +17996,7 @@
         </w:rPr>
       </w:pPr>
       <w:r>
-        <w:t xml:space="preserve">Children feel that they are valuable and loved.</w:t>
+        <w:t xml:space="preserve">Anak-anak akan rasa diri mereka dihargai dan disayangi.</w:t>
       </w:r>
     </w:p>
     <w:p>
@@ -18013,7 +18013,7 @@
         </w:rPr>
       </w:pPr>
       <w:r>
-        <w:t xml:space="preserve">Shows your child that you think that what they are doing is important.</w:t>
+        <w:t xml:space="preserve">Anda menunjukkan kepada anak anda bahawa apa yang mereka lakukan adalah penting.</w:t>
       </w:r>
     </w:p>
     <w:p>
@@ -18030,7 +18030,7 @@
         </w:rPr>
       </w:pPr>
       <w:r>
-        <w:t xml:space="preserve">Helps children feel safe and secure.</w:t>
+        <w:t xml:space="preserve">Membantu anak-anak rasa selamat dan terjamin.</w:t>
       </w:r>
     </w:p>
     <w:p>
@@ -18047,7 +18047,7 @@
         </w:rPr>
       </w:pPr>
       <w:r>
-        <w:t xml:space="preserve">Builds language and observation skills.</w:t>
+        <w:t xml:space="preserve">Membina kemahiran berbahasa dan pemerhatian.</w:t>
       </w:r>
     </w:p>
     <w:p>
@@ -18064,7 +18064,7 @@
         </w:rPr>
       </w:pPr>
       <w:r>
-        <w:t xml:space="preserve">Builds learning skills and problem-solving.</w:t>
+        <w:t xml:space="preserve">Membina kemahiran belajar dan menyelesaikan masalah.</w:t>
       </w:r>
     </w:p>
     <w:p>
@@ -18081,7 +18081,7 @@
         </w:rPr>
       </w:pPr>
       <w:r>
-        <w:t xml:space="preserve">Increases trust and improves communication with you and your child.</w:t>
+        <w:t xml:space="preserve">Meningkatkan kepercayaan dan menambah baik komunikasi anda dengan anak anda.</w:t>
       </w:r>
     </w:p>
     <w:p>
@@ -18098,7 +18098,7 @@
         </w:rPr>
       </w:pPr>
       <w:r>
-        <w:t xml:space="preserve">Helps children develop and explore the world.</w:t>
+        <w:t xml:space="preserve">Membantu anak-anak berkembang dan meneroka dunia.</w:t>
       </w:r>
     </w:p>
     <w:p>
@@ -18115,7 +18115,7 @@
         </w:rPr>
       </w:pPr>
       <w:r>
-        <w:t xml:space="preserve">Shows your child that you are present and focused on what the child is doing.</w:t>
+        <w:t xml:space="preserve">Menunjukkan kepada anak anda bahawa anda sentiasa ada bersama dan fokus tentang perihal mereka.</w:t>
       </w:r>
     </w:p>
     <w:p>
@@ -18132,7 +18132,7 @@
         </w:rPr>
       </w:pPr>
       <w:r>
-        <w:t xml:space="preserve">Children become more willing to help around the house.</w:t>
+        <w:t xml:space="preserve">Anak-anak berasa lebih ikhlas untuk membantu membuat kerja rumah bersama-sama.</w:t>
       </w:r>
     </w:p>
     <w:p>
@@ -18149,7 +18149,7 @@
         </w:rPr>
       </w:pPr>
       <w:r>
-        <w:t xml:space="preserve">Parents/caregivers feel like their hard work in the house is more valued.</w:t>
+        <w:t xml:space="preserve">Ibu bapa/penjaga rasa bahawa susah payah mereka di rumah lebih berbaloi.</w:t>
       </w:r>
     </w:p>
     <w:p>
@@ -18166,7 +18166,7 @@
         </w:rPr>
       </w:pPr>
       <w:r>
-        <w:t xml:space="preserve">Listening carefully to children and valuing their ideas encourages them to think for themselves and take the lead.</w:t>
+        <w:t xml:space="preserve">Anak anda cenderung untuk memimpin apabila anda mendengar dan menghargai idea-idea anak anda seterusnya menggalakkan mereka untuk berfikir sendiri.</w:t>
       </w:r>
     </w:p>
     <w:p>
@@ -18183,7 +18183,7 @@
         </w:rPr>
       </w:pPr>
       <w:r>
-        <w:t xml:space="preserve">Gives you a chance to learn a lot about your child's interests and abilities.</w:t>
+        <w:t xml:space="preserve">Memberikan anda peluang untuk mengetahui minat dan kebolehan anak anda.</w:t>
       </w:r>
     </w:p>
     <w:tbl>
@@ -18222,7 +18222,7 @@
               <w:pStyle w:val="P68B1DB1-Normal4"/>
             </w:pPr>
             <w:r>
-              <w:t>⭐Note</w:t>
+              <w:t>⭐Catatan</w:t>
             </w:r>
           </w:p>
           <w:p>
@@ -18231,7 +18231,7 @@
               <w:jc w:val="both"/>
             </w:pPr>
             <w:r>
-              <w:t xml:space="preserve">The list above is just a suggestion. It is okay if they do not identify all of them. They may also provide other reasons about why spending One-on-One time with children would help improve their behaviour and development. This is wonderful!!</w:t>
+              <w:t xml:space="preserve">Senarai di bawah hanyalah cadangan. Tidak mengapa jika anda tidak dapat mengenal pasti kesemuanya. Mereka juga mungkin memberikan sebab lain tentang betapa pentingnya meluangkan Masa Bersama Seorang Dengan Seorang bersama anak-anak dapat membantu memperbaiki tingkah laku dan perkembangan anak-anak ini. Bagus!!</w:t>
             </w:r>
           </w:p>
         </w:tc>
@@ -18253,7 +18253,7 @@
       <w:bookmarkStart w:colFirst="0" w:colLast="0" w:name="_s67qzyxemoux" w:id="59"/>
       <w:bookmarkEnd w:id="59"/>
       <w:r>
-        <w:t xml:space="preserve">Pair Discussion: Activities to Do with Your Child (⏱️10 min) </w:t>
+        <w:t xml:space="preserve">Perbincangan Berpasangan: Aktiviti untuk Dilakukan Bersama Your Child (⏱️10 min) </w:t>
       </w:r>
     </w:p>
     <w:p>
@@ -18265,7 +18265,7 @@
         <w:rPr>
           <w:b w:val="1"/>
         </w:rPr>
-        <w:t>💡Overview</w:t>
+        <w:t xml:space="preserve">💡Gambaran Keseluruhan</w:t>
       </w:r>
       <w:r>
         <w:t xml:space="preserve"> </w:t>
@@ -18304,7 +18304,7 @@
         <w:rPr>
           <w:b w:val="1"/>
         </w:rPr>
-        <w:t xml:space="preserve">Instructions </w:t>
+        <w:t xml:space="preserve">Arahan </w:t>
       </w:r>
       <w:hyperlink r:id="rId28">
         <w:r>
@@ -18313,7 +18313,7 @@
             <w:color w:val="1155cc"/>
             <w:u w:val="single"/>
           </w:rPr>
-          <w:t xml:space="preserve">(Slide 13)</w:t>
+          <w:t xml:space="preserve">(Slaid 13)</w:t>
         </w:r>
       </w:hyperlink>
     </w:p>
@@ -18596,7 +18596,7 @@
         <w:rPr>
           <w:b w:val="1"/>
         </w:rPr>
-        <w:t xml:space="preserve">Overview </w:t>
+        <w:t xml:space="preserve">Gambaran Keseluruhan </w:t>
       </w:r>
     </w:p>
     <w:p>
@@ -18766,7 +18766,7 @@
         <w:pStyle w:val="P68B1DB1-Normal2"/>
       </w:pPr>
       <w:r>
-        <w:t xml:space="preserve">✏️Instructions </w:t>
+        <w:t xml:space="preserve">✏️Arahan </w:t>
       </w:r>
       <w:hyperlink r:id="rId29">
         <w:r>
@@ -18774,7 +18774,7 @@
             <w:color w:val="1155cc"/>
             <w:u w:val="single"/>
           </w:rPr>
-          <w:t xml:space="preserve">(Slide 14)</w:t>
+          <w:t xml:space="preserve">(Slaid 14)</w:t>
         </w:r>
       </w:hyperlink>
     </w:p>
@@ -19169,7 +19169,7 @@
         <w:rPr>
           <w:b w:val="1"/>
         </w:rPr>
-        <w:t xml:space="preserve">Instructions </w:t>
+        <w:t xml:space="preserve">Arahan </w:t>
       </w:r>
       <w:hyperlink r:id="rId30">
         <w:r>
@@ -19178,7 +19178,7 @@
             <w:color w:val="1155cc"/>
             <w:u w:val="single"/>
           </w:rPr>
-          <w:t xml:space="preserve">(Slide 15)</w:t>
+          <w:t xml:space="preserve">(Slaid 15)</w:t>
         </w:r>
       </w:hyperlink>
     </w:p>
@@ -19330,7 +19330,7 @@
         <w:pStyle w:val="P68B1DB1-Normal2"/>
       </w:pPr>
       <w:r>
-        <w:t xml:space="preserve">Give as few instructions or directions as possible.</w:t>
+        <w:t xml:space="preserve">Beri arahan atau petunjuk seminimum mungkin.</w:t>
       </w:r>
     </w:p>
     <w:p>
@@ -19585,7 +19585,7 @@
         <w:rPr>
           <w:b w:val="1"/>
         </w:rPr>
-        <w:t xml:space="preserve">Overview </w:t>
+        <w:t xml:space="preserve">Gambaran Keseluruhan </w:t>
       </w:r>
     </w:p>
     <w:p>
@@ -19626,7 +19626,7 @@
         <w:rPr>
           <w:b w:val="1"/>
         </w:rPr>
-        <w:t xml:space="preserve">Instructions </w:t>
+        <w:t xml:space="preserve">Arahan </w:t>
       </w:r>
       <w:hyperlink r:id="rId32">
         <w:r>
@@ -19635,7 +19635,7 @@
             <w:color w:val="1155cc"/>
             <w:u w:val="single"/>
           </w:rPr>
-          <w:t xml:space="preserve">(Slide 17)</w:t>
+          <w:t xml:space="preserve">(Slaid 17)</w:t>
         </w:r>
       </w:hyperlink>
     </w:p>
@@ -19734,7 +19734,7 @@
         <w:rPr>
           <w:b w:val="1"/>
         </w:rPr>
-        <w:t xml:space="preserve">Instructions </w:t>
+        <w:t xml:space="preserve">Arahan </w:t>
       </w:r>
       <w:hyperlink r:id="rId33">
         <w:r>
@@ -19743,7 +19743,7 @@
             <w:color w:val="1155cc"/>
             <w:u w:val="single"/>
           </w:rPr>
-          <w:t xml:space="preserve">(Slide 18)</w:t>
+          <w:t xml:space="preserve">(Slaid 8)</w:t>
         </w:r>
       </w:hyperlink>
     </w:p>
@@ -19830,7 +19830,7 @@
         <w:rPr>
           <w:b w:val="1"/>
         </w:rPr>
-        <w:t>Overview</w:t>
+        <w:t xml:space="preserve">Gambaran Keseluruhan</w:t>
       </w:r>
       <w:r>
         <w:t xml:space="preserve"> </w:t>
@@ -19855,7 +19855,7 @@
         <w:pStyle w:val="P68B1DB1-Normal2"/>
       </w:pPr>
       <w:r>
-        <w:t>✏️Instructions</w:t>
+        <w:t>✏️Arahan</w:t>
       </w:r>
     </w:p>
     <w:p>
@@ -19976,7 +19976,7 @@
       <w:bookmarkStart w:colFirst="0" w:colLast="0" w:name="_z5dapeal0pvs" w:id="69"/>
       <w:bookmarkEnd w:id="69"/>
       <w:r>
-        <w:t xml:space="preserve">4.1. Overview of the Session </w:t>
+        <w:t xml:space="preserve">4.1. Gambaran Keseluruhan Sesi Ini </w:t>
       </w:r>
     </w:p>
     <w:tbl>
@@ -20024,7 +20024,7 @@
               <w:pStyle w:val="P68B1DB1-Normal2"/>
             </w:pPr>
             <w:r>
-              <w:t xml:space="preserve">Onboarding Session – Overview </w:t>
+              <w:t xml:space="preserve">Sesi Pengenalan – Gambaran Keseluruhan </w:t>
             </w:r>
           </w:p>
         </w:tc>
@@ -21967,7 +21967,7 @@
         <w:rPr>
           <w:b w:val="1"/>
         </w:rPr>
-        <w:t xml:space="preserve">Instructions </w:t>
+        <w:t xml:space="preserve">Arahan </w:t>
       </w:r>
       <w:hyperlink r:id="rId35">
         <w:r>
@@ -21976,7 +21976,7 @@
             <w:color w:val="1155cc"/>
             <w:u w:val="single"/>
           </w:rPr>
-          <w:t xml:space="preserve">(Slide 22)</w:t>
+          <w:t xml:space="preserve">(Slaid 22)</w:t>
         </w:r>
       </w:hyperlink>
     </w:p>
@@ -23951,7 +23951,7 @@
         <w:jc w:val="both"/>
       </w:pPr>
       <w:r>
-        <w:t xml:space="preserve">Just like Taking a Pause, you can pause for about 5 seconds at each [Pause] in the text. It is helpful to follow your own instructions during the pause.</w:t>
+        <w:t xml:space="preserve">Just like Taking a Pause, you can pause for about 5 seconds at each [Pause] in the text. Semasa berhenti, ia mungkin membantu jika anda mengikut arahan anda sendiri.</w:t>
       </w:r>
     </w:p>
     <w:p>

</xml_diff>